<commit_message>
age and sex correlation
</commit_message>
<xml_diff>
--- a/paper/Figures/figure_descripions_corrected.docx
+++ b/paper/Figures/figure_descripions_corrected.docx
@@ -24,21 +24,12 @@
         </w:rPr>
         <w:t xml:space="preserve">A) Glutamatergic neurotransmission alterations in disease cohorts. </w:t>
       </w:r>
-      <w:proofErr w:type="spellStart"/>
-      <w:r>
-        <w:rPr>
-          <w:bCs/>
-          <w:iCs/>
-        </w:rPr>
-        <w:t>Rett</w:t>
-      </w:r>
-      <w:proofErr w:type="spellEnd"/>
-      <w:r>
-        <w:rPr>
-          <w:bCs/>
-          <w:iCs/>
-        </w:rPr>
-        <w:t xml:space="preserve"> syndrome and</w:t>
+      <w:r>
+        <w:rPr>
+          <w:bCs/>
+          <w:iCs/>
+        </w:rPr>
+        <w:t>Rett syndrome and</w:t>
       </w:r>
       <w:r>
         <w:t xml:space="preserve"> </w:t>
@@ -55,23 +46,14 @@
           <w:bCs/>
           <w:iCs/>
         </w:rPr>
-        <w:t xml:space="preserve"> </w:t>
-      </w:r>
-      <w:proofErr w:type="gramStart"/>
-      <w:r>
-        <w:rPr>
-          <w:bCs/>
-          <w:iCs/>
-        </w:rPr>
-        <w:t>were classified</w:t>
-      </w:r>
-      <w:proofErr w:type="gramEnd"/>
-      <w:r>
-        <w:rPr>
-          <w:bCs/>
-          <w:iCs/>
-        </w:rPr>
-        <w:t xml:space="preserve"> as hyper-glutamatergic because</w:t>
+        <w:t xml:space="preserve"> were classifie</w:t>
+      </w:r>
+      <w:r>
+        <w:rPr>
+          <w:bCs/>
+          <w:iCs/>
+        </w:rPr>
+        <w:t>d as hyper-glutamatergic, while</w:t>
       </w:r>
       <w:r>
         <w:rPr>
@@ -92,44 +74,49 @@
           <w:bCs/>
           <w:iCs/>
         </w:rPr>
-        <w:t xml:space="preserve">and </w:t>
-      </w:r>
-      <w:proofErr w:type="spellStart"/>
-      <w:r>
-        <w:rPr>
-          <w:bCs/>
-          <w:iCs/>
-        </w:rPr>
-        <w:t>s</w:t>
-      </w:r>
-      <w:r>
-        <w:rPr>
-          <w:bCs/>
-          <w:iCs/>
-        </w:rPr>
-        <w:t>yntaxin</w:t>
-      </w:r>
-      <w:proofErr w:type="spellEnd"/>
-      <w:r>
-        <w:rPr>
-          <w:bCs/>
-          <w:iCs/>
-        </w:rPr>
-        <w:t xml:space="preserve"> encephalopathy</w:t>
-      </w:r>
-      <w:r>
-        <w:rPr>
-          <w:bCs/>
-          <w:iCs/>
-        </w:rPr>
-        <w:t xml:space="preserve"> </w:t>
-      </w:r>
-      <w:r>
-        <w:rPr>
-          <w:bCs/>
-          <w:iCs/>
-        </w:rPr>
-        <w:t xml:space="preserve">were classified as </w:t>
+        <w:t>and s</w:t>
+      </w:r>
+      <w:r>
+        <w:rPr>
+          <w:bCs/>
+          <w:iCs/>
+        </w:rPr>
+        <w:t>yntaxin encephalopathy</w:t>
+      </w:r>
+      <w:r>
+        <w:rPr>
+          <w:bCs/>
+          <w:iCs/>
+        </w:rPr>
+        <w:t xml:space="preserve"> </w:t>
+      </w:r>
+      <w:r>
+        <w:rPr>
+          <w:bCs/>
+          <w:iCs/>
+        </w:rPr>
+        <w:t>were classified as</w:t>
+      </w:r>
+      <w:r>
+        <w:rPr>
+          <w:bCs/>
+          <w:iCs/>
+        </w:rPr>
+        <w:t xml:space="preserve"> hypo-glutamatergic</w:t>
+      </w:r>
+      <w:r>
+        <w:rPr>
+          <w:bCs/>
+          <w:iCs/>
+        </w:rPr>
+        <w:t xml:space="preserve"> </w:t>
+      </w:r>
+      <w:r>
+        <w:rPr>
+          <w:bCs/>
+          <w:iCs/>
+        </w:rPr>
+        <w:t xml:space="preserve">disorders </w:t>
       </w:r>
       <w:bookmarkStart w:id="0" w:name="_GoBack"/>
       <w:bookmarkEnd w:id="0"/>
@@ -191,7 +178,7 @@
         <w:rPr>
           <w:iCs/>
         </w:rPr>
-        <w:t>) All samples</w:t>
+        <w:t>) Patients do not form distinct groups based on pathology or hyper/hypo-glutamatergic alterations. Control samples are highly varied, although the majority separate completely from patients.</w:t>
       </w:r>
       <w:r>
         <w:rPr>
@@ -243,13 +230,7 @@
         <w:rPr>
           <w:iCs/>
         </w:rPr>
-        <w:t xml:space="preserve"> </w:t>
-      </w:r>
-      <w:r>
-        <w:rPr>
-          <w:iCs/>
-        </w:rPr>
-        <w:t>E) hyper</w:t>
+        <w:t xml:space="preserve"> E) hyper</w:t>
       </w:r>
       <w:r>
         <w:rPr>
@@ -261,13 +242,7 @@
         <w:rPr>
           <w:iCs/>
         </w:rPr>
-        <w:t xml:space="preserve">and </w:t>
-      </w:r>
-      <w:r>
-        <w:rPr>
-          <w:iCs/>
-        </w:rPr>
-        <w:t>F</w:t>
+        <w:t>and F</w:t>
       </w:r>
       <w:r>
         <w:rPr>
@@ -339,98 +314,254 @@
           <w:b/>
           <w:iCs/>
         </w:rPr>
+        <w:t xml:space="preserve">hyper-glutamatergic </w:t>
+      </w:r>
+      <w:r>
+        <w:rPr>
+          <w:iCs/>
+        </w:rPr>
+        <w:t xml:space="preserve">and </w:t>
+      </w:r>
+      <w:r>
+        <w:rPr>
+          <w:b/>
+          <w:bCs/>
+          <w:iCs/>
+        </w:rPr>
+        <w:t>B)</w:t>
+      </w:r>
+      <w:r>
+        <w:rPr>
+          <w:iCs/>
+        </w:rPr>
+        <w:t xml:space="preserve"> </w:t>
+      </w:r>
+      <w:r>
+        <w:rPr>
+          <w:b/>
+          <w:bCs/>
+          <w:iCs/>
+        </w:rPr>
+        <w:t>hypo-glutamatergic patients.</w:t>
+      </w:r>
+      <w:r>
+        <w:rPr>
+          <w:iCs/>
+        </w:rPr>
+        <w:t xml:space="preserve"> </w:t>
+      </w:r>
+      <w:r>
+        <w:rPr>
+          <w:iCs/>
+        </w:rPr>
+        <w:t xml:space="preserve">Both </w:t>
+      </w:r>
+      <w:r>
+        <w:rPr>
+          <w:iCs/>
+        </w:rPr>
+        <w:t>OPLS-DA models showed good separation between the groups (R2Y</w:t>
+      </w:r>
+      <w:r>
+        <w:rPr>
+          <w:iCs/>
+        </w:rPr>
+        <w:t xml:space="preserve"> (cum) &gt; 0.9</w:t>
+      </w:r>
+      <w:r>
+        <w:rPr>
+          <w:iCs/>
+        </w:rPr>
+        <w:t>,</w:t>
+      </w:r>
+      <w:r>
+        <w:rPr>
+          <w:iCs/>
+        </w:rPr>
+        <w:t xml:space="preserve"> </w:t>
+      </w:r>
+      <w:r>
+        <w:rPr>
+          <w:iCs/>
+        </w:rPr>
+        <w:t>Q2Y</w:t>
+      </w:r>
+      <w:r>
+        <w:rPr>
+          <w:iCs/>
+        </w:rPr>
+        <w:t xml:space="preserve"> </w:t>
+      </w:r>
+      <w:r>
+        <w:rPr>
+          <w:iCs/>
+        </w:rPr>
+        <w:t>(cum) &gt; 0.8, RMSEE &lt; 0.2)</w:t>
+      </w:r>
+      <w:r>
+        <w:rPr>
+          <w:iCs/>
+        </w:rPr>
+        <w:t>, which was statistically significant after permutation testing</w:t>
+      </w:r>
+      <w:r>
+        <w:rPr>
+          <w:iCs/>
+        </w:rPr>
+        <w:t xml:space="preserve">. </w:t>
+      </w:r>
+      <w:r>
+        <w:rPr>
+          <w:b/>
+          <w:bCs/>
+          <w:iCs/>
+        </w:rPr>
+        <w:t>C-D) VIP scores.</w:t>
+      </w:r>
+      <w:r>
+        <w:rPr>
+          <w:iCs/>
+        </w:rPr>
+        <w:t xml:space="preserve"> Both diseases show similar metabolic alterations.  </w:t>
+      </w:r>
+      <w:r>
+        <w:rPr>
+          <w:b/>
+          <w:bCs/>
+          <w:iCs/>
+        </w:rPr>
+        <w:t>C</w:t>
+      </w:r>
+      <w:r>
+        <w:rPr>
+          <w:b/>
+          <w:iCs/>
+        </w:rPr>
+        <w:t xml:space="preserve">) </w:t>
+      </w:r>
+      <w:r>
+        <w:rPr>
+          <w:b/>
+          <w:iCs/>
+        </w:rPr>
         <w:t>hyper-glutamatergic</w:t>
       </w:r>
       <w:r>
         <w:rPr>
-          <w:b/>
-          <w:iCs/>
-        </w:rPr>
-        <w:t xml:space="preserve"> </w:t>
-      </w:r>
-      <w:r>
-        <w:rPr>
-          <w:iCs/>
-        </w:rPr>
-        <w:t xml:space="preserve">and </w:t>
-      </w:r>
-      <w:r>
-        <w:rPr>
-          <w:b/>
-          <w:bCs/>
-          <w:iCs/>
-        </w:rPr>
-        <w:t>B)</w:t>
-      </w:r>
-      <w:r>
-        <w:rPr>
-          <w:iCs/>
-        </w:rPr>
-        <w:t xml:space="preserve"> </w:t>
-      </w:r>
-      <w:r>
-        <w:rPr>
-          <w:b/>
-          <w:bCs/>
-          <w:iCs/>
-        </w:rPr>
-        <w:t>hypo-glutamatergic patients.</w:t>
-      </w:r>
-      <w:r>
-        <w:rPr>
-          <w:iCs/>
-        </w:rPr>
-        <w:t xml:space="preserve"> Although control samples showed high intergroup variability, both OPLS-DA models showed good separation between the groups (R2Y</w:t>
-      </w:r>
-      <w:r>
-        <w:rPr>
-          <w:iCs/>
-        </w:rPr>
-        <w:t xml:space="preserve"> (cum) &gt; 0.9</w:t>
-      </w:r>
-      <w:r>
-        <w:rPr>
-          <w:iCs/>
-        </w:rPr>
-        <w:t>,</w:t>
-      </w:r>
-      <w:r>
-        <w:rPr>
-          <w:iCs/>
-        </w:rPr>
-        <w:t xml:space="preserve"> </w:t>
-      </w:r>
-      <w:r>
-        <w:rPr>
-          <w:iCs/>
-        </w:rPr>
-        <w:t>Q2Y</w:t>
-      </w:r>
-      <w:r>
-        <w:rPr>
-          <w:iCs/>
-        </w:rPr>
-        <w:t xml:space="preserve"> </w:t>
-      </w:r>
-      <w:r>
-        <w:rPr>
-          <w:iCs/>
-        </w:rPr>
-        <w:t xml:space="preserve">(cum) &gt; 0.8, RMSEE &lt; 0.2). </w:t>
-      </w:r>
-      <w:r>
-        <w:rPr>
-          <w:b/>
-          <w:bCs/>
-          <w:iCs/>
-        </w:rPr>
-        <w:t>C-D) VIP scores.</w:t>
-      </w:r>
-      <w:r>
-        <w:rPr>
-          <w:iCs/>
-        </w:rPr>
-        <w:t xml:space="preserve"> Both diseases show similar metabolic alterations.  </w:t>
+          <w:iCs/>
+        </w:rPr>
+        <w:t xml:space="preserve"> had 18 metabolites with VIP score &gt; 1 </w:t>
+      </w:r>
+      <w:r>
+        <w:rPr>
+          <w:b/>
+          <w:iCs/>
+        </w:rPr>
+        <w:t>D)</w:t>
+      </w:r>
+      <w:r>
+        <w:rPr>
+          <w:iCs/>
+        </w:rPr>
+        <w:t xml:space="preserve"> </w:t>
+      </w:r>
+      <w:r>
+        <w:rPr>
+          <w:b/>
+          <w:iCs/>
+        </w:rPr>
+        <w:t>hypo-glutamatergic</w:t>
+      </w:r>
+      <w:r>
+        <w:rPr>
+          <w:iCs/>
+        </w:rPr>
+        <w:t xml:space="preserve"> patients ha 17. The highest VIP scores in both cases belonged to tryptophan metabolites. </w:t>
+      </w:r>
+      <w:r>
+        <w:rPr>
+          <w:b/>
+          <w:iCs/>
+        </w:rPr>
+        <w:t>E-F) Integrated results of UVA and MVA analysis.</w:t>
+      </w:r>
+      <w:r>
+        <w:rPr>
+          <w:b/>
+          <w:bCs/>
+          <w:iCs/>
+        </w:rPr>
+        <w:t xml:space="preserve"> E) </w:t>
+      </w:r>
+      <w:r>
+        <w:rPr>
+          <w:b/>
+          <w:iCs/>
+        </w:rPr>
+        <w:t>hyper-glutamatergic</w:t>
+      </w:r>
+      <w:r>
+        <w:rPr>
+          <w:iCs/>
+        </w:rPr>
+        <w:t xml:space="preserve"> </w:t>
+      </w:r>
+      <w:r>
+        <w:rPr>
+          <w:iCs/>
+        </w:rPr>
+        <w:t>patients</w:t>
+      </w:r>
+      <w:r>
+        <w:rPr>
+          <w:iCs/>
+        </w:rPr>
+        <w:t xml:space="preserve"> </w:t>
+      </w:r>
+      <w:r>
+        <w:rPr>
+          <w:iCs/>
+        </w:rPr>
+        <w:t>had a subset of metabolites that were only identified by UVA</w:t>
+      </w:r>
+      <w:r>
+        <w:rPr>
+          <w:b/>
+          <w:bCs/>
+          <w:iCs/>
+        </w:rPr>
+        <w:t xml:space="preserve"> F) </w:t>
+      </w:r>
+      <w:r>
+        <w:rPr>
+          <w:b/>
+          <w:iCs/>
+        </w:rPr>
+        <w:t xml:space="preserve">hypo-glutamatergic patients. </w:t>
+      </w:r>
+      <w:r>
+        <w:rPr>
+          <w:iCs/>
+        </w:rPr>
+        <w:t xml:space="preserve">For both groups there was a small number of metabolites identified as altered by both univariate and multivariate analyses. Both diseases showed similar metabolic alterations, though </w:t>
+      </w:r>
+      <w:r>
+        <w:rPr>
+          <w:iCs/>
+        </w:rPr>
+        <w:t xml:space="preserve">hyper-glutamatergic </w:t>
+      </w:r>
+      <w:r>
+        <w:rPr>
+          <w:iCs/>
+        </w:rPr>
+        <w:t xml:space="preserve">patients </w:t>
+      </w:r>
+      <w:r>
+        <w:rPr>
+          <w:iCs/>
+        </w:rPr>
+        <w:t>(</w:t>
       </w:r>
       <w:r>
         <w:rPr>
@@ -442,147 +573,6 @@
       </w:r>
       <w:r>
         <w:rPr>
-          <w:b/>
-          <w:iCs/>
-        </w:rPr>
-        <w:t xml:space="preserve">) </w:t>
-      </w:r>
-      <w:r>
-        <w:rPr>
-          <w:b/>
-          <w:iCs/>
-        </w:rPr>
-        <w:t>hyper-glutamatergic</w:t>
-      </w:r>
-      <w:r>
-        <w:rPr>
-          <w:iCs/>
-        </w:rPr>
-        <w:t xml:space="preserve"> had 18 metabolites with VIP score &gt; 1 </w:t>
-      </w:r>
-      <w:r>
-        <w:rPr>
-          <w:b/>
-          <w:iCs/>
-        </w:rPr>
-        <w:t>D)</w:t>
-      </w:r>
-      <w:r>
-        <w:rPr>
-          <w:iCs/>
-        </w:rPr>
-        <w:t xml:space="preserve"> </w:t>
-      </w:r>
-      <w:r>
-        <w:rPr>
-          <w:b/>
-          <w:iCs/>
-        </w:rPr>
-        <w:t>hypo-glutamatergic</w:t>
-      </w:r>
-      <w:r>
-        <w:rPr>
-          <w:iCs/>
-        </w:rPr>
-        <w:t xml:space="preserve"> patients ha 17. The highest VIP scores in both cases belonged to tryptophan metabolites. </w:t>
-      </w:r>
-      <w:r>
-        <w:rPr>
-          <w:b/>
-          <w:iCs/>
-        </w:rPr>
-        <w:t>E-F) Integrated results of UVA and MVA analysis.</w:t>
-      </w:r>
-      <w:r>
-        <w:rPr>
-          <w:b/>
-          <w:bCs/>
-          <w:iCs/>
-        </w:rPr>
-        <w:t xml:space="preserve"> E) </w:t>
-      </w:r>
-      <w:r>
-        <w:rPr>
-          <w:b/>
-          <w:iCs/>
-        </w:rPr>
-        <w:t>hyper-glutamatergic</w:t>
-      </w:r>
-      <w:r>
-        <w:rPr>
-          <w:iCs/>
-        </w:rPr>
-        <w:t xml:space="preserve"> </w:t>
-      </w:r>
-      <w:proofErr w:type="spellStart"/>
-      <w:r>
-        <w:rPr>
-          <w:iCs/>
-        </w:rPr>
-        <w:t>patients</w:t>
-      </w:r>
-      <w:r>
-        <w:rPr>
-          <w:iCs/>
-        </w:rPr>
-        <w:t>had</w:t>
-      </w:r>
-      <w:proofErr w:type="spellEnd"/>
-      <w:r>
-        <w:rPr>
-          <w:iCs/>
-        </w:rPr>
-        <w:t xml:space="preserve"> a subset of metabolites that were only identified by UVA</w:t>
-      </w:r>
-      <w:r>
-        <w:rPr>
-          <w:b/>
-          <w:bCs/>
-          <w:iCs/>
-        </w:rPr>
-        <w:t xml:space="preserve"> F) </w:t>
-      </w:r>
-      <w:r>
-        <w:rPr>
-          <w:b/>
-          <w:iCs/>
-        </w:rPr>
-        <w:t xml:space="preserve">hypo-glutamatergic patients. </w:t>
-      </w:r>
-      <w:r>
-        <w:rPr>
-          <w:iCs/>
-        </w:rPr>
-        <w:t xml:space="preserve">For both groups there was a small number of metabolites identified as altered by both univariate and multivariate analyses. Both diseases showed similar metabolic alterations, though </w:t>
-      </w:r>
-      <w:r>
-        <w:rPr>
-          <w:iCs/>
-        </w:rPr>
-        <w:t xml:space="preserve">hyper-glutamatergic </w:t>
-      </w:r>
-      <w:r>
-        <w:rPr>
-          <w:iCs/>
-        </w:rPr>
-        <w:t xml:space="preserve">patients </w:t>
-      </w:r>
-      <w:r>
-        <w:rPr>
-          <w:iCs/>
-        </w:rPr>
-        <w:t>(</w:t>
-      </w:r>
-      <w:r>
-        <w:rPr>
-          <w:b/>
-          <w:bCs/>
-          <w:iCs/>
-        </w:rPr>
-        <w:t>C</w:t>
-      </w:r>
-      <w:r>
-        <w:rPr>
           <w:iCs/>
         </w:rPr>
         <w:t>) had a higher number of significantly altered metabolites.</w:t>
@@ -664,21 +654,7 @@
         <w:rPr>
           <w:iCs/>
         </w:rPr>
-        <w:t xml:space="preserve">, but overall the altered metabolites </w:t>
-      </w:r>
-      <w:proofErr w:type="gramStart"/>
-      <w:r>
-        <w:rPr>
-          <w:iCs/>
-        </w:rPr>
-        <w:t>were decreased</w:t>
-      </w:r>
-      <w:proofErr w:type="gramEnd"/>
-      <w:r>
-        <w:rPr>
-          <w:iCs/>
-        </w:rPr>
-        <w:t xml:space="preserve"> in both groups of patients</w:t>
+        <w:t>, but overall the altered metabolites were decreased in both groups of patients</w:t>
       </w:r>
     </w:p>
     <w:p>
@@ -711,21 +687,7 @@
         <w:rPr>
           <w:iCs/>
         </w:rPr>
-        <w:t xml:space="preserve">Altered metabolites for both RTT and hypo-glutamatergic patients had the highest impact in galactose metabolism, amino sugar and nucleotide sugar metabolism, and </w:t>
-      </w:r>
-      <w:proofErr w:type="spellStart"/>
-      <w:r>
-        <w:rPr>
-          <w:iCs/>
-        </w:rPr>
-        <w:t>glycerolipid</w:t>
-      </w:r>
-      <w:proofErr w:type="spellEnd"/>
-      <w:r>
-        <w:rPr>
-          <w:iCs/>
-        </w:rPr>
-        <w:t xml:space="preserve"> metabolism. The pathways that were most altered were ABC transporters, galactose metabolism, and tryptophan metabolism.</w:t>
+        <w:t>Altered metabolites for both RTT and hypo-glutamatergic patients had the highest impact in galactose metabolism, amino sugar and nucleotide sugar metabolism, and glycerolipid metabolism. The pathways that were most altered were ABC transporters, galactose metabolism, and tryptophan metabolism.</w:t>
       </w:r>
     </w:p>
     <w:p>
@@ -784,49 +746,7 @@
         <w:rPr>
           <w:iCs/>
         </w:rPr>
-        <w:t xml:space="preserve"> Of the metabolites involved in tryptophan metabolism that were analyzed, only 5-Hydroxyindole-3-acetic acid was significantly decreased in both disease groups, while kynurenine was significantly decreased in RTT patients and non-significantly decreased in hypo-glutamatergic patients. Tryptophan, N-Acetyl-5-hydroxytryptamine, </w:t>
-      </w:r>
-      <w:proofErr w:type="spellStart"/>
-      <w:r>
-        <w:rPr>
-          <w:iCs/>
-        </w:rPr>
-        <w:t>anthranilic</w:t>
-      </w:r>
-      <w:proofErr w:type="spellEnd"/>
-      <w:r>
-        <w:rPr>
-          <w:iCs/>
-        </w:rPr>
-        <w:t xml:space="preserve"> acid, and </w:t>
-      </w:r>
-      <w:proofErr w:type="spellStart"/>
-      <w:r>
-        <w:rPr>
-          <w:iCs/>
-        </w:rPr>
-        <w:t>kynurenic</w:t>
-      </w:r>
-      <w:proofErr w:type="spellEnd"/>
-      <w:r>
-        <w:rPr>
-          <w:iCs/>
-        </w:rPr>
-        <w:t xml:space="preserve"> acid showed a slight decrease that was not statistically significant in both RTT and hypo-glutamatergic patients. 3-Hydroxyanthranilic acid did not vary between </w:t>
-      </w:r>
-      <w:proofErr w:type="gramStart"/>
-      <w:r>
-        <w:rPr>
-          <w:iCs/>
-        </w:rPr>
-        <w:t>either group and</w:t>
-      </w:r>
-      <w:proofErr w:type="gramEnd"/>
-      <w:r>
-        <w:rPr>
-          <w:iCs/>
-        </w:rPr>
-        <w:t xml:space="preserve"> the controls.</w:t>
+        <w:t xml:space="preserve"> Of the metabolites involved in tryptophan metabolism that were analyzed, only 5-Hydroxyindole-3-acetic acid was significantly decreased in both disease groups, while kynurenine was significantly decreased in RTT patients and non-significantly decreased in hypo-glutamatergic patients. Tryptophan, N-Acetyl-5-hydroxytryptamine, anthranilic acid, and kynurenic acid showed a slight decrease that was not statistically significant in both RTT and hypo-glutamatergic patients. 3-Hydroxyanthranilic acid did not vary between either group and the controls.</w:t>
       </w:r>
     </w:p>
     <w:p>
@@ -960,7 +880,6 @@
         </w:rPr>
         <w:t>B</w:t>
       </w:r>
-      <w:proofErr w:type="gramStart"/>
       <w:r>
         <w:rPr>
           <w:b/>
@@ -968,7 +887,6 @@
         </w:rPr>
         <w:t>,C</w:t>
       </w:r>
-      <w:proofErr w:type="gramEnd"/>
       <w:r>
         <w:rPr>
           <w:b/>
@@ -1007,25 +925,7 @@
           <w:bCs/>
           <w:iCs/>
         </w:rPr>
-        <w:t xml:space="preserve"> (LAT1) in brain samples from </w:t>
-      </w:r>
-      <w:proofErr w:type="spellStart"/>
-      <w:r>
-        <w:rPr>
-          <w:b/>
-          <w:bCs/>
-          <w:iCs/>
-        </w:rPr>
-        <w:t>Rett</w:t>
-      </w:r>
-      <w:proofErr w:type="spellEnd"/>
-      <w:r>
-        <w:rPr>
-          <w:b/>
-          <w:bCs/>
-          <w:iCs/>
-        </w:rPr>
-        <w:t xml:space="preserve"> mouse models</w:t>
+        <w:t xml:space="preserve"> (LAT1) in brain samples from Rett mouse models</w:t>
       </w:r>
       <w:r>
         <w:rPr>
@@ -1048,39 +948,15 @@
           <w:bCs/>
           <w:iCs/>
         </w:rPr>
-        <w:t xml:space="preserve">Three different brain samples </w:t>
-      </w:r>
-      <w:proofErr w:type="gramStart"/>
-      <w:r>
-        <w:rPr>
-          <w:bCs/>
-          <w:iCs/>
-        </w:rPr>
-        <w:t>were analyzed</w:t>
-      </w:r>
-      <w:proofErr w:type="gramEnd"/>
-      <w:r>
-        <w:rPr>
-          <w:bCs/>
-          <w:iCs/>
-        </w:rPr>
-        <w:t xml:space="preserve"> for each group (</w:t>
-      </w:r>
-      <w:proofErr w:type="spellStart"/>
-      <w:r>
-        <w:rPr>
-          <w:bCs/>
-          <w:iCs/>
-        </w:rPr>
-        <w:t>Rett</w:t>
-      </w:r>
-      <w:proofErr w:type="spellEnd"/>
-      <w:r>
-        <w:rPr>
-          <w:bCs/>
-          <w:iCs/>
-        </w:rPr>
-        <w:t xml:space="preserve"> and controls) in two independent experiments. </w:t>
+        <w:t xml:space="preserve">Three different brain samples were analyzed </w:t>
+      </w:r>
+      <w:r>
+        <w:rPr>
+          <w:bCs/>
+          <w:iCs/>
+        </w:rPr>
+        <w:lastRenderedPageBreak/>
+        <w:t xml:space="preserve">for each group (Rett and controls) in two independent experiments. </w:t>
       </w:r>
       <w:r>
         <w:rPr>
@@ -1109,28 +985,7 @@
         <w:rPr>
           <w:iCs/>
         </w:rPr>
-        <w:t xml:space="preserve">Representative blot of </w:t>
-      </w:r>
-      <w:r>
-        <w:rPr>
-          <w:iCs/>
-        </w:rPr>
-        <w:lastRenderedPageBreak/>
-        <w:t xml:space="preserve">the expression of SLC7A5 </w:t>
-      </w:r>
-      <w:proofErr w:type="gramStart"/>
-      <w:r>
-        <w:rPr>
-          <w:iCs/>
-        </w:rPr>
-        <w:t>is shown</w:t>
-      </w:r>
-      <w:proofErr w:type="gramEnd"/>
-      <w:r>
-        <w:rPr>
-          <w:iCs/>
-        </w:rPr>
-        <w:t xml:space="preserve">, where tubulin has been used as a loading control. </w:t>
+        <w:t xml:space="preserve">Representative blot of the expression of SLC7A5 is shown, where tubulin has been used as a loading control. </w:t>
       </w:r>
       <w:r>
         <w:rPr>
@@ -1159,21 +1014,7 @@
         <w:rPr>
           <w:iCs/>
         </w:rPr>
-        <w:t xml:space="preserve">Quantification with </w:t>
-      </w:r>
-      <w:proofErr w:type="spellStart"/>
-      <w:r>
-        <w:rPr>
-          <w:iCs/>
-        </w:rPr>
-        <w:t>ImageJ</w:t>
-      </w:r>
-      <w:proofErr w:type="spellEnd"/>
-      <w:r>
-        <w:rPr>
-          <w:iCs/>
-        </w:rPr>
-        <w:t xml:space="preserve"> of all the experiments; ** p-vale &lt; 0.001</w:t>
+        <w:t>Quantification with ImageJ of all the experiments; ** p-vale &lt; 0.001</w:t>
       </w:r>
     </w:p>
     <w:sectPr>
@@ -1590,6 +1431,7 @@
   <w:style w:type="character" w:default="1" w:styleId="Fuentedeprrafopredeter">
     <w:name w:val="Default Paragraph Font"/>
     <w:uiPriority w:val="1"/>
+    <w:semiHidden/>
     <w:unhideWhenUsed/>
   </w:style>
   <w:style w:type="table" w:default="1" w:styleId="Tablanormal">
@@ -1878,6 +1720,15 @@
 </file>
 
 <file path=customXml/item1.xml><?xml version="1.0" encoding="utf-8"?>
+<?mso-contentType ?>
+<FormTemplates xmlns="http://schemas.microsoft.com/sharepoint/v3/contenttype/forms">
+  <Display>DocumentLibraryForm</Display>
+  <Edit>DocumentLibraryForm</Edit>
+  <New>DocumentLibraryForm</New>
+</FormTemplates>
+</file>
+
+<file path=customXml/item2.xml><?xml version="1.0" encoding="utf-8"?>
 <ct:contentTypeSchema xmlns:ct="http://schemas.microsoft.com/office/2006/metadata/contentType" xmlns:ma="http://schemas.microsoft.com/office/2006/metadata/properties/metaAttributes" ct:_="" ma:_="" ma:contentTypeName="Documento" ma:contentTypeID="0x010100FACE5D818E5F50479853446EE507747E" ma:contentTypeVersion="11" ma:contentTypeDescription="Crear nuevo documento." ma:contentTypeScope="" ma:versionID="e722f55148bbad8870355d780504b59a">
   <xsd:schema xmlns:xsd="http://www.w3.org/2001/XMLSchema" xmlns:xs="http://www.w3.org/2001/XMLSchema" xmlns:p="http://schemas.microsoft.com/office/2006/metadata/properties" xmlns:ns3="d3de4b96-056f-41d8-923d-53addee4e8b2" xmlns:ns4="4b297ba6-3c75-43f4-b046-b7dedaa9211e" targetNamespace="http://schemas.microsoft.com/office/2006/metadata/properties" ma:root="true" ma:fieldsID="e547858e4e7ab4dfb3f8dcd768a35191" ns3:_="" ns4:_="">
     <xsd:import namespace="d3de4b96-056f-41d8-923d-53addee4e8b2"/>
@@ -2086,15 +1937,6 @@
 </ct:contentTypeSchema>
 </file>
 
-<file path=customXml/item2.xml><?xml version="1.0" encoding="utf-8"?>
-<?mso-contentType ?>
-<FormTemplates xmlns="http://schemas.microsoft.com/sharepoint/v3/contenttype/forms">
-  <Display>DocumentLibraryForm</Display>
-  <Edit>DocumentLibraryForm</Edit>
-  <New>DocumentLibraryForm</New>
-</FormTemplates>
-</file>
-
 <file path=customXml/item3.xml><?xml version="1.0" encoding="utf-8"?>
 <p:properties xmlns:p="http://schemas.microsoft.com/office/2006/metadata/properties" xmlns:xsi="http://www.w3.org/2001/XMLSchema-instance" xmlns:pc="http://schemas.microsoft.com/office/infopath/2007/PartnerControls">
   <documentManagement>
@@ -2104,6 +1946,14 @@
 </file>
 
 <file path=customXml/itemProps1.xml><?xml version="1.0" encoding="utf-8"?>
+<ds:datastoreItem xmlns:ds="http://schemas.openxmlformats.org/officeDocument/2006/customXml" ds:itemID="{BAC93A3B-8167-4B6B-8F0E-D3FF93895765}">
+  <ds:schemaRefs>
+    <ds:schemaRef ds:uri="http://schemas.microsoft.com/sharepoint/v3/contenttype/forms"/>
+  </ds:schemaRefs>
+</ds:datastoreItem>
+</file>
+
+<file path=customXml/itemProps2.xml><?xml version="1.0" encoding="utf-8"?>
 <ds:datastoreItem xmlns:ds="http://schemas.openxmlformats.org/officeDocument/2006/customXml" ds:itemID="{0605590B-704F-44E5-88F6-884BA37677B7}">
   <ds:schemaRefs>
     <ds:schemaRef ds:uri="http://schemas.microsoft.com/office/2006/metadata/contentType"/>
@@ -2122,27 +1972,19 @@
 </ds:datastoreItem>
 </file>
 
-<file path=customXml/itemProps2.xml><?xml version="1.0" encoding="utf-8"?>
-<ds:datastoreItem xmlns:ds="http://schemas.openxmlformats.org/officeDocument/2006/customXml" ds:itemID="{BAC93A3B-8167-4B6B-8F0E-D3FF93895765}">
-  <ds:schemaRefs>
-    <ds:schemaRef ds:uri="http://schemas.microsoft.com/sharepoint/v3/contenttype/forms"/>
-  </ds:schemaRefs>
-</ds:datastoreItem>
-</file>
-
 <file path=customXml/itemProps3.xml><?xml version="1.0" encoding="utf-8"?>
 <ds:datastoreItem xmlns:ds="http://schemas.openxmlformats.org/officeDocument/2006/customXml" ds:itemID="{18428139-E17F-41C5-B56F-2A1EE1933B8C}">
   <ds:schemaRefs>
-    <ds:schemaRef ds:uri="http://purl.org/dc/terms/"/>
+    <ds:schemaRef ds:uri="http://schemas.microsoft.com/office/2006/metadata/properties"/>
+    <ds:schemaRef ds:uri="http://schemas.microsoft.com/office/infopath/2007/PartnerControls"/>
+    <ds:schemaRef ds:uri="http://schemas.microsoft.com/office/2006/documentManagement/types"/>
+    <ds:schemaRef ds:uri="http://purl.org/dc/elements/1.1/"/>
+    <ds:schemaRef ds:uri="http://purl.org/dc/dcmitype/"/>
     <ds:schemaRef ds:uri="d3de4b96-056f-41d8-923d-53addee4e8b2"/>
-    <ds:schemaRef ds:uri="http://schemas.microsoft.com/office/2006/documentManagement/types"/>
-    <ds:schemaRef ds:uri="http://schemas.microsoft.com/office/infopath/2007/PartnerControls"/>
     <ds:schemaRef ds:uri="http://www.w3.org/XML/1998/namespace"/>
-    <ds:schemaRef ds:uri="http://purl.org/dc/dcmitype/"/>
-    <ds:schemaRef ds:uri="http://schemas.microsoft.com/office/2006/metadata/properties"/>
     <ds:schemaRef ds:uri="http://schemas.openxmlformats.org/package/2006/metadata/core-properties"/>
     <ds:schemaRef ds:uri="4b297ba6-3c75-43f4-b046-b7dedaa9211e"/>
-    <ds:schemaRef ds:uri="http://purl.org/dc/elements/1.1/"/>
+    <ds:schemaRef ds:uri="http://purl.org/dc/terms/"/>
   </ds:schemaRefs>
 </ds:datastoreItem>
 </file>
</xml_diff>